<commit_message>
MOD: - xxxxxx angepasst, zu 1N5819
</commit_message>
<xml_diff>
--- a/Sitzungsarchiv/Protokoll_Sitzung_24.03.2016.docx
+++ b/Sitzungsarchiv/Protokoll_Sitzung_24.03.2016.docx
@@ -9,6 +9,8 @@
           <w:lang w:val="en-GB"/>
         </w:rPr>
       </w:pPr>
+      <w:bookmarkStart w:id="0" w:name="_GoBack"/>
+      <w:bookmarkEnd w:id="0"/>
       <w:r>
         <w:rPr>
           <w:lang w:val="en-GB"/>
@@ -1486,7 +1488,19 @@
                 <w:sz w:val="20"/>
               </w:rPr>
               <w:br/>
-              <w:t>Das gute Messergebnis der XXXXXX Dioden ist erfreulich</w:t>
+              <w:t xml:space="preserve">Das gute Messergebnis der </w:t>
+            </w:r>
+            <w:r>
+              <w:rPr>
+                <w:sz w:val="20"/>
+              </w:rPr>
+              <w:t>1N5819</w:t>
+            </w:r>
+            <w:r>
+              <w:rPr>
+                <w:sz w:val="20"/>
+              </w:rPr>
+              <w:t xml:space="preserve"> Dioden ist erfreulich</w:t>
             </w:r>
             <w:r>
               <w:rPr>
@@ -3827,20 +3841,7 @@
                 <w:sz w:val="20"/>
               </w:rPr>
               <w:br/>
-            </w:r>
-            <w:proofErr w:type="spellStart"/>
-            <w:r>
-              <w:rPr>
-                <w:sz w:val="20"/>
-              </w:rPr>
-              <w:t>Email</w:t>
-            </w:r>
-            <w:proofErr w:type="spellEnd"/>
-            <w:r>
-              <w:rPr>
-                <w:sz w:val="20"/>
-              </w:rPr>
-              <w:t xml:space="preserve"> an Y</w:t>
+              <w:t>Email an Y</w:t>
             </w:r>
             <w:r>
               <w:rPr>
@@ -4543,8 +4544,6 @@
       <w:r>
         <w:br w:type="page"/>
       </w:r>
-      <w:bookmarkStart w:id="0" w:name="_GoBack"/>
-      <w:bookmarkEnd w:id="0"/>
     </w:p>
     <w:tbl>
       <w:tblPr>
@@ -4953,7 +4952,7 @@
         <w:noProof/>
         <w:lang w:val="fr-CH"/>
       </w:rPr>
-      <w:t>Protokoll_Sitzung_17.03.2016.docx</w:t>
+      <w:t>Protokoll_Sitzung_24.03.2016</w:t>
     </w:r>
     <w:r>
       <w:rPr>
@@ -8254,6 +8253,7 @@
     <w:lsdException w:name="HTML Sample" w:semiHidden="1" w:unhideWhenUsed="1"/>
     <w:lsdException w:name="HTML Typewriter" w:semiHidden="1" w:unhideWhenUsed="1"/>
     <w:lsdException w:name="HTML Variable" w:semiHidden="1" w:unhideWhenUsed="1"/>
+    <w:lsdException w:name="Normal Table" w:semiHidden="1" w:unhideWhenUsed="1"/>
     <w:lsdException w:name="annotation subject" w:semiHidden="1" w:unhideWhenUsed="1"/>
     <w:lsdException w:name="No List" w:semiHidden="1" w:unhideWhenUsed="1"/>
     <w:lsdException w:name="Outline List 1" w:semiHidden="1" w:unhideWhenUsed="1"/>
@@ -8300,8 +8300,10 @@
     <w:lsdException w:name="Table Subtle 2" w:semiHidden="1" w:unhideWhenUsed="1"/>
     <w:lsdException w:name="Table Web 1" w:semiHidden="1" w:unhideWhenUsed="1"/>
     <w:lsdException w:name="Table Web 2" w:semiHidden="1" w:unhideWhenUsed="1"/>
+    <w:lsdException w:name="Table Web 3" w:semiHidden="1" w:unhideWhenUsed="1"/>
     <w:lsdException w:name="Balloon Text" w:semiHidden="1" w:unhideWhenUsed="1"/>
     <w:lsdException w:name="Table Grid" w:uiPriority="59"/>
+    <w:lsdException w:name="Table Theme" w:semiHidden="1" w:unhideWhenUsed="1"/>
     <w:lsdException w:name="Placeholder Text" w:semiHidden="1"/>
     <w:lsdException w:name="No Spacing" w:uiPriority="1" w:qFormat="1"/>
     <w:lsdException w:name="Light Shading" w:uiPriority="60"/>
@@ -9838,7 +9840,7 @@
 </file>
 
 <file path=customXml/itemProps1.xml><?xml version="1.0" encoding="utf-8"?>
-<ds:datastoreItem xmlns:ds="http://schemas.openxmlformats.org/officeDocument/2006/customXml" ds:itemID="{059C8624-9686-41E2-A967-CE1002C08E08}">
+<ds:datastoreItem xmlns:ds="http://schemas.openxmlformats.org/officeDocument/2006/customXml" ds:itemID="{4FE789D0-0A77-4950-9F7E-E45FC3EF188F}">
   <ds:schemaRefs>
     <ds:schemaRef ds:uri="http://schemas.openxmlformats.org/officeDocument/2006/bibliography"/>
   </ds:schemaRefs>

</xml_diff>